<commit_message>
working on presentation for METRIC RIP presentation
</commit_message>
<xml_diff>
--- a/manuscript/ctsa_regional_abstract.docx
+++ b/manuscript/ctsa_regional_abstract.docx
@@ -71,6 +71,28 @@
       </w:r>
       <w:proofErr w:type="spellStart"/>
       <w:r>
+        <w:t>Wehbe</w:t>
+      </w:r>
+      <w:proofErr w:type="spellEnd"/>
+      <w:r>
+        <w:t xml:space="preserve">, M, </w:t>
+      </w:r>
+      <w:proofErr w:type="spellStart"/>
+      <w:r>
+        <w:t>Alk</w:t>
+      </w:r>
+      <w:r>
+        <w:t>h</w:t>
+      </w:r>
+      <w:r>
+        <w:t>oder</w:t>
+      </w:r>
+      <w:proofErr w:type="spellEnd"/>
+      <w:r>
+        <w:t xml:space="preserve">, A, </w:t>
+      </w:r>
+      <w:proofErr w:type="spellStart"/>
+      <w:r>
         <w:t>Quyyumi</w:t>
       </w:r>
       <w:proofErr w:type="spellEnd"/>
@@ -97,6 +119,8 @@
         </w:rPr>
         <w:t>Abstract</w:t>
       </w:r>
+      <w:bookmarkStart w:id="0" w:name="_GoBack"/>
+      <w:bookmarkEnd w:id="0"/>
     </w:p>
     <w:p/>
     <w:p>
@@ -114,13 +138,19 @@
         <w:t xml:space="preserve"> </w:t>
       </w:r>
       <w:r>
-        <w:t xml:space="preserve">Dysfunction of the autonomic nervous system (ANS) is </w:t>
-      </w:r>
-      <w:r>
-        <w:t xml:space="preserve">maybe </w:t>
-      </w:r>
-      <w:r>
-        <w:t xml:space="preserve">important in both depression and coronary artery disease (CAD). Comorbid depression and CAD have a 3-fold increase in cardiovascular mortality, but treatment of depression is neither effective for depressive symptoms nor cardiovascular outcomes. A novel heart rate variability (HRV) metric, </w:t>
+        <w:t xml:space="preserve">Dysfunction of the autonomic nervous system (ANS) </w:t>
+      </w:r>
+      <w:r>
+        <w:t>may</w:t>
+      </w:r>
+      <w:r>
+        <w:t xml:space="preserve"> </w:t>
+      </w:r>
+      <w:r>
+        <w:t xml:space="preserve">be </w:t>
+      </w:r>
+      <w:r>
+        <w:t xml:space="preserve">important in both depression and coronary artery disease (CAD). A novel heart rate variability (HRV) metric, </w:t>
       </w:r>
       <w:r>
         <w:rPr>
@@ -142,7 +172,17 @@
         <w:t xml:space="preserve">be a potentially useful </w:t>
       </w:r>
       <w:r>
-        <w:t>tool to study ANS dysfunction in these diseases. We hypothesize that ANS dysfunction, measured by decreased Dyx, will associate with both depression and obstructive CAD.</w:t>
+        <w:t xml:space="preserve">tool to study ANS dysfunction in these diseases. We hypothesize that ANS dysfunction, measured by decreased </w:t>
+      </w:r>
+      <w:r>
+        <w:rPr>
+          <w:i/>
+          <w:iCs/>
+        </w:rPr>
+        <w:t>Dyx</w:t>
+      </w:r>
+      <w:r>
+        <w:t>, will associate with both depression and obstructive CAD.</w:t>
       </w:r>
     </w:p>
     <w:p/>
@@ -164,22 +204,51 @@
         <w:t>included</w:t>
       </w:r>
       <w:r>
-        <w:t xml:space="preserve"> participants in the Emory Cardiovascular Biobank, a prospective well-characterized cohort of patients undergoing coronary angiography. Depressive symptom burden was collected using the Patient Health Questionnaire-9 (PHQ-9). HRV data </w:t>
+        <w:t xml:space="preserve"> </w:t>
+      </w:r>
+      <w:r>
+        <w:t xml:space="preserve">participants </w:t>
+      </w:r>
+      <w:r>
+        <w:t>undergoing coronary angiography</w:t>
+      </w:r>
+      <w:r>
+        <w:t xml:space="preserve"> for suspected CAD</w:t>
+      </w:r>
+      <w:r>
+        <w:t>. Depressive symptom</w:t>
+      </w:r>
+      <w:r>
+        <w:t xml:space="preserve">s were assessed with </w:t>
+      </w:r>
+      <w:r>
+        <w:t xml:space="preserve">the Patient Health Questionnaire-9 (PHQ-9). HRV data </w:t>
       </w:r>
       <w:r>
         <w:t>were</w:t>
       </w:r>
       <w:r>
-        <w:t xml:space="preserve"> collected continuously on participants before, during, and after catherizati</w:t>
-      </w:r>
-      <w:r>
-        <w:t>on</w:t>
-      </w:r>
-      <w:r>
-        <w:t xml:space="preserve">. </w:t>
-      </w:r>
-      <w:r>
-        <w:t xml:space="preserve">In addition to </w:t>
+        <w:t xml:space="preserve"> collected continuously on participants </w:t>
+      </w:r>
+      <w:r>
+        <w:t>before catheterization</w:t>
+      </w:r>
+      <w:r>
+        <w:t xml:space="preserve"> using a new ECG patch (</w:t>
+      </w:r>
+      <w:proofErr w:type="spellStart"/>
+      <w:r>
+        <w:t>VivaLNK</w:t>
+      </w:r>
+      <w:proofErr w:type="spellEnd"/>
+      <w:r>
+        <w:t>)</w:t>
+      </w:r>
+      <w:r>
+        <w:t>.</w:t>
+      </w:r>
+      <w:r>
+        <w:t xml:space="preserve"> We assessed HRV by </w:t>
       </w:r>
       <w:r>
         <w:rPr>
@@ -189,32 +258,77 @@
         <w:t>Dyx</w:t>
       </w:r>
       <w:r>
-        <w:t xml:space="preserve">, the key additional HRV measures </w:t>
-      </w:r>
-      <w:r>
-        <w:t>are</w:t>
-      </w:r>
-      <w:r>
-        <w:t xml:space="preserve"> high/low frequency HRV, multiscale entropy, and deceleration capacity. </w:t>
-      </w:r>
-      <w:r>
-        <w:t>Two-sample t-tests were used to study the difference in HRV</w:t>
-      </w:r>
-      <w:r>
-        <w:t xml:space="preserve"> (before cardiac catherization)</w:t>
-      </w:r>
-      <w:r>
-        <w:t xml:space="preserve"> between those with high versus low depressive burden (PHQ-9 ≥ 10), and in those with </w:t>
+        <w:t xml:space="preserve"> (primary) and high and low frequency power, multiscale entropy, and de</w:t>
+      </w:r>
+      <w:r>
+        <w:t xml:space="preserve">celeration capacity. </w:t>
+      </w:r>
+      <w:r>
+        <w:t xml:space="preserve">Two-sample t-tests </w:t>
+      </w:r>
+      <w:r>
+        <w:t xml:space="preserve">and </w:t>
+      </w:r>
+      <w:commentRangeStart w:id="1"/>
+      <w:r>
+        <w:t xml:space="preserve">logistic </w:t>
+      </w:r>
+      <w:commentRangeEnd w:id="1"/>
+      <w:r>
+        <w:rPr>
+          <w:rStyle w:val="CommentReference"/>
+        </w:rPr>
+        <w:commentReference w:id="1"/>
+      </w:r>
+      <w:r>
+        <w:t xml:space="preserve">regressions (with adjustment for age and sex) </w:t>
+      </w:r>
+      <w:r>
+        <w:t>were used to study the difference in HRV</w:t>
+      </w:r>
+      <w:r>
+        <w:t xml:space="preserve"> (before cardiac cathe</w:t>
+      </w:r>
+      <w:r>
+        <w:t>te</w:t>
+      </w:r>
+      <w:r>
+        <w:t>rization)</w:t>
+      </w:r>
+      <w:r>
+        <w:t xml:space="preserve"> between those with high versus low depressive burden </w:t>
+      </w:r>
+      <w:r>
+        <w:t xml:space="preserve">(PHQ-9 </w:t>
+      </w:r>
+      <w:r>
+        <w:t>≥ 10</w:t>
+      </w:r>
+      <w:r>
+        <w:t xml:space="preserve">), </w:t>
+      </w:r>
+      <w:r>
+        <w:t>a</w:t>
+      </w:r>
+      <w:r>
+        <w:t xml:space="preserve">nd in those with </w:t>
       </w:r>
       <w:r>
         <w:t>versus</w:t>
       </w:r>
       <w:r>
-        <w:t xml:space="preserve"> without obstructive CAD. </w:t>
+        <w:t xml:space="preserve"> without obstructive CAD</w:t>
+      </w:r>
+      <w:r>
+        <w:t xml:space="preserve"> (&gt;70% stenosis)</w:t>
+      </w:r>
+      <w:r>
+        <w:t>.</w:t>
       </w:r>
     </w:p>
     <w:p/>
     <w:p>
+      <w:commentRangeStart w:id="2"/>
       <w:r>
         <w:rPr>
           <w:b/>
@@ -222,6 +336,13 @@
         </w:rPr>
         <w:t>Results</w:t>
       </w:r>
+      <w:commentRangeEnd w:id="2"/>
+      <w:r>
+        <w:rPr>
+          <w:rStyle w:val="CommentReference"/>
+        </w:rPr>
+        <w:commentReference w:id="2"/>
+      </w:r>
       <w:r>
         <w:t>:</w:t>
       </w:r>
@@ -229,16 +350,7 @@
         <w:t xml:space="preserve"> </w:t>
       </w:r>
       <w:r>
-        <w:t>In this pilot study (n=30), w</w:t>
-      </w:r>
-      <w:r>
-        <w:t>hen comparing HRV recordings in patients with and without depression (PHQ-9), there was a significant difference</w:t>
-      </w:r>
-      <w:r>
-        <w:t xml:space="preserve"> (p &lt; 0.05)</w:t>
-      </w:r>
-      <w:r>
-        <w:t xml:space="preserve"> in population means (mean (SD)) with </w:t>
+        <w:t xml:space="preserve">We assessed 30 individuals with mean (SD) age 62.4 (13.2); 7.1% were female and 15.4% were black. Mean </w:t>
       </w:r>
       <w:r>
         <w:rPr>
@@ -248,19 +360,64 @@
         <w:t>Dyx</w:t>
       </w:r>
       <w:r>
-        <w:t xml:space="preserve"> (2.16 (0.15) vs. 1.84 (0.17)), high frequency</w:t>
-      </w:r>
-      <w:r>
-        <w:t xml:space="preserve"> HRV</w:t>
-      </w:r>
-      <w:r>
-        <w:t xml:space="preserve"> (6.03 (1.44) vs 4.44 (1.11)), and deceleration capacity (-10.74 (8.45) vs. -4.17 (2.11)). When</w:t>
-      </w:r>
-      <w:r>
-        <w:t xml:space="preserve"> </w:t>
-      </w:r>
-      <w:r>
-        <w:t xml:space="preserve">HRV in patients with &gt;70% stenosis of any major coronary artery (CASS-70 ≥ 1), the mean in obstructive CAD versus non-obstructive CAD was significantly different with sample entropy (1.49 (0.17) vs. 1.20 (0.16)) and with </w:t>
+        <w:t xml:space="preserve"> in high depressive symptoms</w:t>
+      </w:r>
+      <w:r>
+        <w:t xml:space="preserve"> (N=21, 70%)</w:t>
+      </w:r>
+      <w:r>
+        <w:t xml:space="preserve"> was 1.8 (0.2) and in none-low depressive symptoms</w:t>
+      </w:r>
+      <w:r>
+        <w:t xml:space="preserve"> (N=7, 23%)</w:t>
+      </w:r>
+      <w:r>
+        <w:t xml:space="preserve"> was 2.2 (0.2). </w:t>
+      </w:r>
+      <w:r>
+        <w:t>D</w:t>
+      </w:r>
+      <w:r>
+        <w:t xml:space="preserve">ifferences were </w:t>
+      </w:r>
+      <w:r>
+        <w:t xml:space="preserve">also </w:t>
+      </w:r>
+      <w:r>
+        <w:t>observed for high frequency (HF) (4.4 (1.1) vs. 6.0 (1.4)) and</w:t>
+      </w:r>
+      <w:r>
+        <w:t xml:space="preserve"> deceleration capacity </w:t>
+      </w:r>
+      <w:r>
+        <w:t>(</w:t>
+      </w:r>
+      <w:r>
+        <w:t>-4.</w:t>
+      </w:r>
+      <w:r>
+        <w:t>2</w:t>
+      </w:r>
+      <w:r>
+        <w:t xml:space="preserve"> (2.1)</w:t>
+      </w:r>
+      <w:r>
+        <w:t xml:space="preserve"> vs. </w:t>
+      </w:r>
+      <w:r>
+        <w:t>-10.7 (8.</w:t>
+      </w:r>
+      <w:r>
+        <w:t>5</w:t>
+      </w:r>
+      <w:r>
+        <w:t>)</w:t>
+      </w:r>
+      <w:r>
+        <w:t xml:space="preserve">). </w:t>
+      </w:r>
+      <w:r>
+        <w:t xml:space="preserve">Mean </w:t>
       </w:r>
       <w:r>
         <w:rPr>
@@ -270,7 +427,63 @@
         <w:t>Dyx</w:t>
       </w:r>
       <w:r>
-        <w:t xml:space="preserve"> (2.59 (1.19) vs. 1.69 (0.63)). </w:t>
+        <w:t xml:space="preserve"> in obstructive CAD</w:t>
+      </w:r>
+      <w:r>
+        <w:t xml:space="preserve"> (N=17, 57%)</w:t>
+      </w:r>
+      <w:r>
+        <w:t xml:space="preserve"> and non-obstructive CAD </w:t>
+      </w:r>
+      <w:r>
+        <w:t xml:space="preserve">(N=10, 33%) was </w:t>
+      </w:r>
+      <w:r>
+        <w:t xml:space="preserve">1.7 (0.6) and 2.6 (1.2) respectively. </w:t>
+      </w:r>
+      <w:r>
+        <w:t>D</w:t>
+      </w:r>
+      <w:r>
+        <w:t>ifferences were seen with sample entropy (1.2 (0.2) vs. 1.5 (0.2)).</w:t>
+      </w:r>
+      <w:r>
+        <w:t xml:space="preserve"> </w:t>
+      </w:r>
+      <w:r>
+        <w:t xml:space="preserve">Every 1 unit of </w:t>
+      </w:r>
+      <w:proofErr w:type="gramStart"/>
+      <w:r>
+        <w:t>log(</w:t>
+      </w:r>
+      <w:proofErr w:type="gramEnd"/>
+      <w:r>
+        <w:t>HF)</w:t>
+      </w:r>
+      <w:r>
+        <w:t xml:space="preserve"> </w:t>
+      </w:r>
+      <w:r>
+        <w:t xml:space="preserve">had </w:t>
+      </w:r>
+      <w:r>
+        <w:t>an</w:t>
+      </w:r>
+      <w:r>
+        <w:t xml:space="preserve"> odds ratio = 0.14 (95% CI 0.0</w:t>
+      </w:r>
+      <w:r>
+        <w:t>6</w:t>
+      </w:r>
+      <w:r>
+        <w:t xml:space="preserve"> – 0.3</w:t>
+      </w:r>
+      <w:r>
+        <w:t>6</w:t>
+      </w:r>
+      <w:r>
+        <w:t>) for depression.</w:t>
       </w:r>
     </w:p>
     <w:p/>
@@ -289,27 +502,43 @@
         <w:t>ANS dysfunction, measured by HRV, associates with both depression and obstructive CAD.</w:t>
       </w:r>
       <w:r>
-        <w:t xml:space="preserve"> This</w:t>
-      </w:r>
-      <w:r>
-        <w:t xml:space="preserve"> autonomic dysfunction </w:t>
-      </w:r>
-      <w:r>
-        <w:t xml:space="preserve">may play an important role in </w:t>
+        <w:t xml:space="preserve"> </w:t>
+      </w:r>
+      <w:r>
+        <w:t xml:space="preserve">Autonomic ECG markers </w:t>
+      </w:r>
+      <w:r>
+        <w:t>may play</w:t>
+      </w:r>
+      <w:r>
+        <w:t xml:space="preserve"> an important role in assessing</w:t>
+      </w:r>
+      <w:r>
+        <w:t xml:space="preserve"> </w:t>
       </w:r>
       <w:r>
         <w:t xml:space="preserve">brain-heart </w:t>
       </w:r>
       <w:proofErr w:type="gramStart"/>
       <w:r>
-        <w:t>pathology, and</w:t>
+        <w:t>pathology</w:t>
+      </w:r>
+      <w:r>
+        <w:t xml:space="preserve">, </w:t>
+      </w:r>
+      <w:r>
+        <w:t>and</w:t>
       </w:r>
       <w:proofErr w:type="gramEnd"/>
       <w:r>
-        <w:t xml:space="preserve"> suggests that non-invasive HRV techniques may serve as a powerful prognostic tool. </w:t>
-      </w:r>
-      <w:bookmarkStart w:id="0" w:name="_GoBack"/>
-      <w:bookmarkEnd w:id="0"/>
+        <w:t xml:space="preserve"> may be useful to study </w:t>
+      </w:r>
+      <w:r>
+        <w:t>the interaction between depression and CAD.</w:t>
+      </w:r>
+      <w:r>
+        <w:t xml:space="preserve"> </w:t>
+      </w:r>
     </w:p>
     <w:p/>
     <w:sectPr>
@@ -320,6 +549,84 @@
     </w:sectPr>
   </w:body>
 </w:document>
+</file>
+
+<file path=word/comments.xml><?xml version="1.0" encoding="utf-8"?>
+<w:comments xmlns:wpc="http://schemas.microsoft.com/office/word/2010/wordprocessingCanvas" xmlns:cx="http://schemas.microsoft.com/office/drawing/2014/chartex" xmlns:cx1="http://schemas.microsoft.com/office/drawing/2015/9/8/chartex" xmlns:cx2="http://schemas.microsoft.com/office/drawing/2015/10/21/chartex" xmlns:cx3="http://schemas.microsoft.com/office/drawing/2016/5/9/chartex" xmlns:cx4="http://schemas.microsoft.com/office/drawing/2016/5/10/chartex" xmlns:cx5="http://schemas.microsoft.com/office/drawing/2016/5/11/chartex" xmlns:cx6="http://schemas.microsoft.com/office/drawing/2016/5/12/chartex" xmlns:cx7="http://schemas.microsoft.com/office/drawing/2016/5/13/chartex" xmlns:cx8="http://schemas.microsoft.com/office/drawing/2016/5/14/chartex" xmlns:mc="http://schemas.openxmlformats.org/markup-compatibility/2006" xmlns:aink="http://schemas.microsoft.com/office/drawing/2016/ink" xmlns:am3d="http://schemas.microsoft.com/office/drawing/2017/model3d" xmlns:o="urn:schemas-microsoft-com:office:office" xmlns:r="http://schemas.openxmlformats.org/officeDocument/2006/relationships" xmlns:m="http://schemas.openxmlformats.org/officeDocument/2006/math" xmlns:v="urn:schemas-microsoft-com:vml" xmlns:wp14="http://schemas.microsoft.com/office/word/2010/wordprocessingDrawing" xmlns:wp="http://schemas.openxmlformats.org/drawingml/2006/wordprocessingDrawing" xmlns:w10="urn:schemas-microsoft-com:office:word" xmlns:w="http://schemas.openxmlformats.org/wordprocessingml/2006/main" xmlns:w14="http://schemas.microsoft.com/office/word/2010/wordml" xmlns:w15="http://schemas.microsoft.com/office/word/2012/wordml" xmlns:w16cid="http://schemas.microsoft.com/office/word/2016/wordml/cid" xmlns:w16se="http://schemas.microsoft.com/office/word/2015/wordml/symex" xmlns:wpg="http://schemas.microsoft.com/office/word/2010/wordprocessingGroup" xmlns:wpi="http://schemas.microsoft.com/office/word/2010/wordprocessingInk" xmlns:wne="http://schemas.microsoft.com/office/word/2006/wordml" xmlns:wps="http://schemas.microsoft.com/office/word/2010/wordprocessingShape" mc:Ignorable="w14 w15 w16se w16cid wp14">
+  <w:comment w:id="1" w:author="Anish Shah" w:date="2019-12-06T13:13:00Z" w:initials="AS">
+    <w:p>
+      <w:pPr>
+        <w:pStyle w:val="CommentText"/>
+      </w:pPr>
+      <w:r>
+        <w:rPr>
+          <w:rStyle w:val="CommentReference"/>
+        </w:rPr>
+        <w:annotationRef/>
+      </w:r>
+      <w:r>
+        <w:t xml:space="preserve">Maintained this as logistic regression to simplify the explanation (instead of introducing </w:t>
+      </w:r>
+      <w:proofErr w:type="spellStart"/>
+      <w:r>
+        <w:t>gensini</w:t>
+      </w:r>
+      <w:proofErr w:type="spellEnd"/>
+      <w:r>
+        <w:t xml:space="preserve"> scores)</w:t>
+      </w:r>
+    </w:p>
+  </w:comment>
+  <w:comment w:id="2" w:author="Anish Shah" w:date="2019-12-06T13:10:00Z" w:initials="AS">
+    <w:p>
+      <w:pPr>
+        <w:pStyle w:val="CommentText"/>
+      </w:pPr>
+      <w:r>
+        <w:rPr>
+          <w:rStyle w:val="CommentReference"/>
+        </w:rPr>
+        <w:annotationRef/>
+      </w:r>
+      <w:r>
+        <w:t xml:space="preserve">I flipped these appropriately, but if we expand </w:t>
+      </w:r>
+      <w:proofErr w:type="gramStart"/>
+      <w:r>
+        <w:t xml:space="preserve">it </w:t>
+      </w:r>
+      <w:r>
+        <w:t xml:space="preserve"> as</w:t>
+      </w:r>
+      <w:proofErr w:type="gramEnd"/>
+      <w:r>
+        <w:t xml:space="preserve"> suggested, we run out of room (already ~50 words over)</w:t>
+      </w:r>
+    </w:p>
+  </w:comment>
+</w:comments>
+</file>
+
+<file path=word/commentsExtended.xml><?xml version="1.0" encoding="utf-8"?>
+<w15:commentsEx xmlns:wpc="http://schemas.microsoft.com/office/word/2010/wordprocessingCanvas" xmlns:cx="http://schemas.microsoft.com/office/drawing/2014/chartex" xmlns:cx1="http://schemas.microsoft.com/office/drawing/2015/9/8/chartex" xmlns:cx2="http://schemas.microsoft.com/office/drawing/2015/10/21/chartex" xmlns:cx3="http://schemas.microsoft.com/office/drawing/2016/5/9/chartex" xmlns:cx4="http://schemas.microsoft.com/office/drawing/2016/5/10/chartex" xmlns:cx5="http://schemas.microsoft.com/office/drawing/2016/5/11/chartex" xmlns:cx6="http://schemas.microsoft.com/office/drawing/2016/5/12/chartex" xmlns:cx7="http://schemas.microsoft.com/office/drawing/2016/5/13/chartex" xmlns:cx8="http://schemas.microsoft.com/office/drawing/2016/5/14/chartex" xmlns:mc="http://schemas.openxmlformats.org/markup-compatibility/2006" xmlns:aink="http://schemas.microsoft.com/office/drawing/2016/ink" xmlns:am3d="http://schemas.microsoft.com/office/drawing/2017/model3d" xmlns:o="urn:schemas-microsoft-com:office:office" xmlns:r="http://schemas.openxmlformats.org/officeDocument/2006/relationships" xmlns:m="http://schemas.openxmlformats.org/officeDocument/2006/math" xmlns:v="urn:schemas-microsoft-com:vml" xmlns:wp14="http://schemas.microsoft.com/office/word/2010/wordprocessingDrawing" xmlns:wp="http://schemas.openxmlformats.org/drawingml/2006/wordprocessingDrawing" xmlns:w10="urn:schemas-microsoft-com:office:word" xmlns:w="http://schemas.openxmlformats.org/wordprocessingml/2006/main" xmlns:w14="http://schemas.microsoft.com/office/word/2010/wordml" xmlns:w15="http://schemas.microsoft.com/office/word/2012/wordml" xmlns:w16cid="http://schemas.microsoft.com/office/word/2016/wordml/cid" xmlns:w16se="http://schemas.microsoft.com/office/word/2015/wordml/symex" xmlns:wpg="http://schemas.microsoft.com/office/word/2010/wordprocessingGroup" xmlns:wpi="http://schemas.microsoft.com/office/word/2010/wordprocessingInk" xmlns:wne="http://schemas.microsoft.com/office/word/2006/wordml" xmlns:wps="http://schemas.microsoft.com/office/word/2010/wordprocessingShape" mc:Ignorable="w14 w15 w16se w16cid wp14">
+  <w15:commentEx w15:paraId="72A1A5D1" w15:done="0"/>
+  <w15:commentEx w15:paraId="09491155" w15:done="0"/>
+</w15:commentsEx>
+</file>
+
+<file path=word/commentsIds.xml><?xml version="1.0" encoding="utf-8"?>
+<w16cid:commentsIds xmlns:wpc="http://schemas.microsoft.com/office/word/2010/wordprocessingCanvas" xmlns:cx="http://schemas.microsoft.com/office/drawing/2014/chartex" xmlns:cx1="http://schemas.microsoft.com/office/drawing/2015/9/8/chartex" xmlns:cx2="http://schemas.microsoft.com/office/drawing/2015/10/21/chartex" xmlns:cx3="http://schemas.microsoft.com/office/drawing/2016/5/9/chartex" xmlns:cx4="http://schemas.microsoft.com/office/drawing/2016/5/10/chartex" xmlns:cx5="http://schemas.microsoft.com/office/drawing/2016/5/11/chartex" xmlns:cx6="http://schemas.microsoft.com/office/drawing/2016/5/12/chartex" xmlns:cx7="http://schemas.microsoft.com/office/drawing/2016/5/13/chartex" xmlns:cx8="http://schemas.microsoft.com/office/drawing/2016/5/14/chartex" xmlns:mc="http://schemas.openxmlformats.org/markup-compatibility/2006" xmlns:aink="http://schemas.microsoft.com/office/drawing/2016/ink" xmlns:am3d="http://schemas.microsoft.com/office/drawing/2017/model3d" xmlns:o="urn:schemas-microsoft-com:office:office" xmlns:r="http://schemas.openxmlformats.org/officeDocument/2006/relationships" xmlns:m="http://schemas.openxmlformats.org/officeDocument/2006/math" xmlns:v="urn:schemas-microsoft-com:vml" xmlns:wp14="http://schemas.microsoft.com/office/word/2010/wordprocessingDrawing" xmlns:wp="http://schemas.openxmlformats.org/drawingml/2006/wordprocessingDrawing" xmlns:w10="urn:schemas-microsoft-com:office:word" xmlns:w="http://schemas.openxmlformats.org/wordprocessingml/2006/main" xmlns:w14="http://schemas.microsoft.com/office/word/2010/wordml" xmlns:w15="http://schemas.microsoft.com/office/word/2012/wordml" xmlns:w16cid="http://schemas.microsoft.com/office/word/2016/wordml/cid" xmlns:w16se="http://schemas.microsoft.com/office/word/2015/wordml/symex" xmlns:wpg="http://schemas.microsoft.com/office/word/2010/wordprocessingGroup" xmlns:wpi="http://schemas.microsoft.com/office/word/2010/wordprocessingInk" xmlns:wne="http://schemas.microsoft.com/office/word/2006/wordml" xmlns:wps="http://schemas.microsoft.com/office/word/2010/wordprocessingShape" mc:Ignorable="w14 w15 w16se w16cid wp14">
+  <w16cid:commentId w16cid:paraId="72A1A5D1" w16cid:durableId="2194D27E"/>
+  <w16cid:commentId w16cid:paraId="09491155" w16cid:durableId="2194D1E2"/>
+</w16cid:commentsIds>
+</file>
+
+<file path=word/people.xml><?xml version="1.0" encoding="utf-8"?>
+<w15:people xmlns:wpc="http://schemas.microsoft.com/office/word/2010/wordprocessingCanvas" xmlns:cx="http://schemas.microsoft.com/office/drawing/2014/chartex" xmlns:cx1="http://schemas.microsoft.com/office/drawing/2015/9/8/chartex" xmlns:cx2="http://schemas.microsoft.com/office/drawing/2015/10/21/chartex" xmlns:cx3="http://schemas.microsoft.com/office/drawing/2016/5/9/chartex" xmlns:cx4="http://schemas.microsoft.com/office/drawing/2016/5/10/chartex" xmlns:cx5="http://schemas.microsoft.com/office/drawing/2016/5/11/chartex" xmlns:cx6="http://schemas.microsoft.com/office/drawing/2016/5/12/chartex" xmlns:cx7="http://schemas.microsoft.com/office/drawing/2016/5/13/chartex" xmlns:cx8="http://schemas.microsoft.com/office/drawing/2016/5/14/chartex" xmlns:mc="http://schemas.openxmlformats.org/markup-compatibility/2006" xmlns:aink="http://schemas.microsoft.com/office/drawing/2016/ink" xmlns:am3d="http://schemas.microsoft.com/office/drawing/2017/model3d" xmlns:o="urn:schemas-microsoft-com:office:office" xmlns:r="http://schemas.openxmlformats.org/officeDocument/2006/relationships" xmlns:m="http://schemas.openxmlformats.org/officeDocument/2006/math" xmlns:v="urn:schemas-microsoft-com:vml" xmlns:wp14="http://schemas.microsoft.com/office/word/2010/wordprocessingDrawing" xmlns:wp="http://schemas.openxmlformats.org/drawingml/2006/wordprocessingDrawing" xmlns:w10="urn:schemas-microsoft-com:office:word" xmlns:w="http://schemas.openxmlformats.org/wordprocessingml/2006/main" xmlns:w14="http://schemas.microsoft.com/office/word/2010/wordml" xmlns:w15="http://schemas.microsoft.com/office/word/2012/wordml" xmlns:w16cid="http://schemas.microsoft.com/office/word/2016/wordml/cid" xmlns:w16se="http://schemas.microsoft.com/office/word/2015/wordml/symex" xmlns:wpg="http://schemas.microsoft.com/office/word/2010/wordprocessingGroup" xmlns:wpi="http://schemas.microsoft.com/office/word/2010/wordprocessingInk" xmlns:wne="http://schemas.microsoft.com/office/word/2006/wordml" xmlns:wps="http://schemas.microsoft.com/office/word/2010/wordprocessingShape" mc:Ignorable="w14 w15 w16se w16cid wp14">
+  <w15:person w15:author="Anish Shah">
+    <w15:presenceInfo w15:providerId="Windows Live" w15:userId="23718d869fdba1c3"/>
+  </w15:person>
+</w15:people>
 </file>
 
 <file path=word/styles.xml><?xml version="1.0" encoding="utf-8"?>
@@ -755,6 +1062,106 @@
     <w:semiHidden/>
     <w:unhideWhenUsed/>
   </w:style>
+  <w:style w:type="character" w:styleId="CommentReference">
+    <w:name w:val="annotation reference"/>
+    <w:basedOn w:val="DefaultParagraphFont"/>
+    <w:uiPriority w:val="99"/>
+    <w:semiHidden/>
+    <w:unhideWhenUsed/>
+    <w:rsid w:val="00C52BC0"/>
+    <w:rPr>
+      <w:sz w:val="16"/>
+      <w:szCs w:val="16"/>
+    </w:rPr>
+  </w:style>
+  <w:style w:type="paragraph" w:styleId="CommentText">
+    <w:name w:val="annotation text"/>
+    <w:basedOn w:val="Normal"/>
+    <w:link w:val="CommentTextChar"/>
+    <w:uiPriority w:val="99"/>
+    <w:semiHidden/>
+    <w:unhideWhenUsed/>
+    <w:rsid w:val="00C52BC0"/>
+    <w:pPr>
+      <w:spacing w:line="240" w:lineRule="auto"/>
+    </w:pPr>
+    <w:rPr>
+      <w:sz w:val="20"/>
+      <w:szCs w:val="20"/>
+    </w:rPr>
+  </w:style>
+  <w:style w:type="character" w:customStyle="1" w:styleId="CommentTextChar">
+    <w:name w:val="Comment Text Char"/>
+    <w:basedOn w:val="DefaultParagraphFont"/>
+    <w:link w:val="CommentText"/>
+    <w:uiPriority w:val="99"/>
+    <w:semiHidden/>
+    <w:rsid w:val="00C52BC0"/>
+    <w:rPr>
+      <w:rFonts w:ascii="Arial" w:hAnsi="Arial"/>
+      <w:sz w:val="20"/>
+      <w:szCs w:val="20"/>
+    </w:rPr>
+  </w:style>
+  <w:style w:type="paragraph" w:styleId="CommentSubject">
+    <w:name w:val="annotation subject"/>
+    <w:basedOn w:val="CommentText"/>
+    <w:next w:val="CommentText"/>
+    <w:link w:val="CommentSubjectChar"/>
+    <w:uiPriority w:val="99"/>
+    <w:semiHidden/>
+    <w:unhideWhenUsed/>
+    <w:rsid w:val="00C52BC0"/>
+    <w:rPr>
+      <w:b/>
+      <w:bCs/>
+    </w:rPr>
+  </w:style>
+  <w:style w:type="character" w:customStyle="1" w:styleId="CommentSubjectChar">
+    <w:name w:val="Comment Subject Char"/>
+    <w:basedOn w:val="CommentTextChar"/>
+    <w:link w:val="CommentSubject"/>
+    <w:uiPriority w:val="99"/>
+    <w:semiHidden/>
+    <w:rsid w:val="00C52BC0"/>
+    <w:rPr>
+      <w:rFonts w:ascii="Arial" w:hAnsi="Arial"/>
+      <w:b/>
+      <w:bCs/>
+      <w:sz w:val="20"/>
+      <w:szCs w:val="20"/>
+    </w:rPr>
+  </w:style>
+  <w:style w:type="paragraph" w:styleId="BalloonText">
+    <w:name w:val="Balloon Text"/>
+    <w:basedOn w:val="Normal"/>
+    <w:link w:val="BalloonTextChar"/>
+    <w:uiPriority w:val="99"/>
+    <w:semiHidden/>
+    <w:unhideWhenUsed/>
+    <w:rsid w:val="00C52BC0"/>
+    <w:pPr>
+      <w:spacing w:line="240" w:lineRule="auto"/>
+    </w:pPr>
+    <w:rPr>
+      <w:rFonts w:ascii="Segoe UI" w:hAnsi="Segoe UI" w:cs="Segoe UI"/>
+      <w:sz w:val="18"/>
+      <w:szCs w:val="18"/>
+    </w:rPr>
+  </w:style>
+  <w:style w:type="character" w:customStyle="1" w:styleId="BalloonTextChar">
+    <w:name w:val="Balloon Text Char"/>
+    <w:basedOn w:val="DefaultParagraphFont"/>
+    <w:link w:val="BalloonText"/>
+    <w:uiPriority w:val="99"/>
+    <w:semiHidden/>
+    <w:rsid w:val="00C52BC0"/>
+    <w:rPr>
+      <w:rFonts w:ascii="Segoe UI" w:hAnsi="Segoe UI" w:cs="Segoe UI"/>
+      <w:sz w:val="18"/>
+      <w:szCs w:val="18"/>
+    </w:rPr>
+  </w:style>
 </w:styles>
 </file>
 

</xml_diff>